<commit_message>
Added input file functionality.
</commit_message>
<xml_diff>
--- a/hw/Homework0.docx
+++ b/hw/Homework0.docx
@@ -81,7 +81,12 @@
         <w:jc w:val="center"/>
       </w:pPr>
       <w:r>
-        <w:t>Due: 1/26/17</w:t>
+        <w:t>Due: 1/25</w:t>
+      </w:r>
+      <w:bookmarkStart w:id="0" w:name="_GoBack"/>
+      <w:bookmarkEnd w:id="0"/>
+      <w:r>
+        <w:t>/17</w:t>
       </w:r>
     </w:p>
     <w:p>
@@ -348,8 +353,6 @@
       <w:r>
         <w:t>I understand that a MAC address can be spoofed, and that it is not the best way to uniquely identify a computer. But, I believe for the purpose of this assignment, that it should suffice. Or, maybe my IPv6 address will do?</w:t>
       </w:r>
-      <w:bookmarkStart w:id="0" w:name="_GoBack"/>
-      <w:bookmarkEnd w:id="0"/>
     </w:p>
     <w:sectPr>
       <w:pgSz w:w="12240" w:h="15840"/>

</xml_diff>